<commit_message>
Basic code ready, document edited
</commit_message>
<xml_diff>
--- a/STARLING.docx
+++ b/STARLING.docx
@@ -1,6 +1,6 @@
 
 <file path=word/document.xml><?xml version="1.0" encoding="utf-8"?>
-<w:document xmlns:wpc="http://schemas.microsoft.com/office/word/2010/wordprocessingCanvas" xmlns:cx="http://schemas.microsoft.com/office/drawing/2014/chartex" xmlns:cx1="http://schemas.microsoft.com/office/drawing/2015/9/8/chartex" xmlns:mc="http://schemas.openxmlformats.org/markup-compatibility/2006" xmlns:o="urn:schemas-microsoft-com:office:office" xmlns:r="http://schemas.openxmlformats.org/officeDocument/2006/relationships" xmlns:m="http://schemas.openxmlformats.org/officeDocument/2006/math" xmlns:v="urn:schemas-microsoft-com:vml" xmlns:wp14="http://schemas.microsoft.com/office/word/2010/wordprocessingDrawing" xmlns:wp="http://schemas.openxmlformats.org/drawingml/2006/wordprocessingDrawing" xmlns:w10="urn:schemas-microsoft-com:office:word" xmlns:w="http://schemas.openxmlformats.org/wordprocessingml/2006/main" xmlns:w14="http://schemas.microsoft.com/office/word/2010/wordml" xmlns:w15="http://schemas.microsoft.com/office/word/2012/wordml" xmlns:w16se="http://schemas.microsoft.com/office/word/2015/wordml/symex" xmlns:wpg="http://schemas.microsoft.com/office/word/2010/wordprocessingGroup" xmlns:wpi="http://schemas.microsoft.com/office/word/2010/wordprocessingInk" xmlns:wne="http://schemas.microsoft.com/office/word/2006/wordml" xmlns:wps="http://schemas.microsoft.com/office/word/2010/wordprocessingShape" mc:Ignorable="w14 w15 w16se wp14">
+<w:document xmlns:wpc="http://schemas.microsoft.com/office/word/2010/wordprocessingCanvas" xmlns:cx="http://schemas.microsoft.com/office/drawing/2014/chartex" xmlns:cx1="http://schemas.microsoft.com/office/drawing/2015/9/8/chartex" xmlns:cx2="http://schemas.microsoft.com/office/drawing/2015/10/21/chartex" xmlns:cx3="http://schemas.microsoft.com/office/drawing/2016/5/9/chartex" xmlns:cx4="http://schemas.microsoft.com/office/drawing/2016/5/10/chartex" xmlns:cx5="http://schemas.microsoft.com/office/drawing/2016/5/11/chartex" xmlns:cx6="http://schemas.microsoft.com/office/drawing/2016/5/12/chartex" xmlns:cx7="http://schemas.microsoft.com/office/drawing/2016/5/13/chartex" xmlns:cx8="http://schemas.microsoft.com/office/drawing/2016/5/14/chartex" xmlns:mc="http://schemas.openxmlformats.org/markup-compatibility/2006" xmlns:aink="http://schemas.microsoft.com/office/drawing/2016/ink" xmlns:am3d="http://schemas.microsoft.com/office/drawing/2017/model3d" xmlns:o="urn:schemas-microsoft-com:office:office" xmlns:r="http://schemas.openxmlformats.org/officeDocument/2006/relationships" xmlns:m="http://schemas.openxmlformats.org/officeDocument/2006/math" xmlns:v="urn:schemas-microsoft-com:vml" xmlns:wp14="http://schemas.microsoft.com/office/word/2010/wordprocessingDrawing" xmlns:wp="http://schemas.openxmlformats.org/drawingml/2006/wordprocessingDrawing" xmlns:w10="urn:schemas-microsoft-com:office:word" xmlns:w="http://schemas.openxmlformats.org/wordprocessingml/2006/main" xmlns:w14="http://schemas.microsoft.com/office/word/2010/wordml" xmlns:w15="http://schemas.microsoft.com/office/word/2012/wordml" xmlns:w16cid="http://schemas.microsoft.com/office/word/2016/wordml/cid" xmlns:w16se="http://schemas.microsoft.com/office/word/2015/wordml/symex" xmlns:wpg="http://schemas.microsoft.com/office/word/2010/wordprocessingGroup" xmlns:wpi="http://schemas.microsoft.com/office/word/2010/wordprocessingInk" xmlns:wne="http://schemas.microsoft.com/office/word/2006/wordml" xmlns:wps="http://schemas.microsoft.com/office/word/2010/wordprocessingShape" mc:Ignorable="w14 w15 w16se w16cid wp14">
   <w:body>
     <w:p>
       <w:pPr>
@@ -125,33 +125,11 @@
           <w:sz w:val="32"/>
         </w:rPr>
       </w:pPr>
-      <w:proofErr w:type="spellStart"/>
-      <w:r>
-        <w:rPr>
-          <w:sz w:val="32"/>
-        </w:rPr>
-        <w:t>Harshit</w:t>
-      </w:r>
-      <w:proofErr w:type="spellEnd"/>
-      <w:r>
-        <w:rPr>
-          <w:sz w:val="32"/>
-        </w:rPr>
-        <w:t xml:space="preserve"> </w:t>
-      </w:r>
-      <w:proofErr w:type="spellStart"/>
-      <w:r>
-        <w:rPr>
-          <w:sz w:val="32"/>
-        </w:rPr>
-        <w:t>Goel</w:t>
-      </w:r>
-      <w:proofErr w:type="spellEnd"/>
-      <w:r>
-        <w:rPr>
-          <w:sz w:val="32"/>
-        </w:rPr>
-        <w:t xml:space="preserve"> 2016CS10319</w:t>
+      <w:r>
+        <w:rPr>
+          <w:sz w:val="32"/>
+        </w:rPr>
+        <w:t>Harshit Goel 2016CS10319</w:t>
       </w:r>
     </w:p>
     <w:p>
@@ -161,19 +139,11 @@
           <w:sz w:val="32"/>
         </w:rPr>
       </w:pPr>
-      <w:proofErr w:type="spellStart"/>
-      <w:r>
-        <w:rPr>
-          <w:sz w:val="32"/>
-        </w:rPr>
-        <w:t>Soumya</w:t>
-      </w:r>
-      <w:proofErr w:type="spellEnd"/>
-      <w:r>
-        <w:rPr>
-          <w:sz w:val="32"/>
-        </w:rPr>
-        <w:t xml:space="preserve"> Sharma 2016CS10311</w:t>
+      <w:r>
+        <w:rPr>
+          <w:sz w:val="32"/>
+        </w:rPr>
+        <w:t>Soumya Sharma 2016CS10311</w:t>
       </w:r>
     </w:p>
     <w:p/>
@@ -714,88 +684,51 @@
         <w:rPr>
           <w:sz w:val="32"/>
         </w:rPr>
-        <w:t xml:space="preserve">3 Serial implementation </w:t>
-      </w:r>
-      <w:r>
-        <w:rPr>
-          <w:sz w:val="32"/>
-        </w:rPr>
-        <w:tab/>
-      </w:r>
-      <w:r>
-        <w:rPr>
-          <w:sz w:val="32"/>
-        </w:rPr>
-        <w:tab/>
-      </w:r>
-      <w:r>
-        <w:rPr>
-          <w:sz w:val="32"/>
-        </w:rPr>
-        <w:tab/>
-      </w:r>
-      <w:r>
-        <w:rPr>
-          <w:sz w:val="32"/>
-        </w:rPr>
-        <w:tab/>
-      </w:r>
-      <w:r>
-        <w:rPr>
-          <w:sz w:val="32"/>
-        </w:rPr>
-        <w:tab/>
-      </w:r>
-      <w:r>
-        <w:rPr>
-          <w:sz w:val="32"/>
-        </w:rPr>
-        <w:tab/>
-      </w:r>
-      <w:r>
-        <w:rPr>
-          <w:sz w:val="32"/>
-        </w:rPr>
-        <w:tab/>
-      </w:r>
-      <w:r>
-        <w:rPr>
-          <w:sz w:val="32"/>
-        </w:rPr>
-        <w:t xml:space="preserve">7 </w:t>
-      </w:r>
-    </w:p>
-    <w:p>
-      <w:pPr>
-        <w:spacing w:line="276" w:lineRule="auto"/>
-        <w:ind w:firstLine="720"/>
-        <w:rPr>
-          <w:sz w:val="32"/>
-        </w:rPr>
-      </w:pPr>
-      <w:r>
-        <w:rPr>
-          <w:sz w:val="32"/>
-        </w:rPr>
-        <w:t>3.1</w:t>
-      </w:r>
-      <w:r>
-        <w:rPr>
-          <w:sz w:val="32"/>
-        </w:rPr>
-        <w:t xml:space="preserve"> Runtime behaviour . . . . . . . . . . . . . . . . . . . . . . . .</w:t>
-      </w:r>
-      <w:r>
-        <w:rPr>
-          <w:sz w:val="32"/>
-        </w:rPr>
-        <w:t xml:space="preserve">    </w:t>
-      </w:r>
-      <w:r>
-        <w:rPr>
-          <w:sz w:val="32"/>
-        </w:rPr>
-        <w:t xml:space="preserve"> 8</w:t>
+        <w:t xml:space="preserve">3 Runtime </w:t>
+      </w:r>
+      <w:proofErr w:type="gramStart"/>
+      <w:r>
+        <w:rPr>
+          <w:sz w:val="32"/>
+        </w:rPr>
+        <w:t>behaviour</w:t>
+      </w:r>
+      <w:proofErr w:type="gramEnd"/>
+      <w:r>
+        <w:rPr>
+          <w:sz w:val="32"/>
+        </w:rPr>
+        <w:t xml:space="preserve"> . . . . . . . . . . . . . . . . . . . . . . . .</w:t>
+      </w:r>
+      <w:r>
+        <w:rPr>
+          <w:sz w:val="32"/>
+        </w:rPr>
+        <w:t xml:space="preserve">  </w:t>
+      </w:r>
+      <w:r>
+        <w:rPr>
+          <w:sz w:val="32"/>
+        </w:rPr>
+        <w:t>………</w:t>
+      </w:r>
+      <w:r>
+        <w:rPr>
+          <w:sz w:val="32"/>
+        </w:rPr>
+        <w:t xml:space="preserve">  </w:t>
+      </w:r>
+      <w:r>
+        <w:rPr>
+          <w:sz w:val="32"/>
+        </w:rPr>
+        <w:t xml:space="preserve"> </w:t>
+      </w:r>
+      <w:r>
+        <w:rPr>
+          <w:sz w:val="32"/>
+        </w:rPr>
+        <w:t>7</w:t>
       </w:r>
     </w:p>
     <w:p>
@@ -849,61 +782,15 @@
         <w:rPr>
           <w:sz w:val="32"/>
         </w:rPr>
-        <w:tab/>
-      </w:r>
-      <w:r>
-        <w:rPr>
-          <w:sz w:val="32"/>
-        </w:rPr>
-        <w:tab/>
-      </w:r>
-      <w:r>
-        <w:rPr>
-          <w:sz w:val="32"/>
-        </w:rPr>
-        <w:tab/>
-      </w:r>
-      <w:r>
-        <w:rPr>
-          <w:sz w:val="32"/>
-        </w:rPr>
-        <w:tab/>
-      </w:r>
-      <w:r>
-        <w:rPr>
-          <w:sz w:val="32"/>
-        </w:rPr>
-        <w:tab/>
-      </w:r>
-      <w:r>
-        <w:rPr>
-          <w:sz w:val="32"/>
-        </w:rPr>
-        <w:tab/>
-      </w:r>
-      <w:r>
-        <w:rPr>
-          <w:sz w:val="32"/>
-        </w:rPr>
-        <w:tab/>
-      </w:r>
-      <w:r>
-        <w:rPr>
-          <w:sz w:val="32"/>
-        </w:rPr>
-        <w:tab/>
-      </w:r>
-      <w:r>
-        <w:rPr>
-          <w:sz w:val="32"/>
-        </w:rPr>
-        <w:tab/>
-      </w:r>
-      <w:r>
-        <w:rPr>
-          <w:sz w:val="32"/>
-        </w:rPr>
-        <w:t>9</w:t>
+        <w:t>…………………………………………………</w:t>
+      </w:r>
+      <w:bookmarkStart w:id="1" w:name="_GoBack"/>
+      <w:bookmarkEnd w:id="1"/>
+      <w:r>
+        <w:rPr>
+          <w:sz w:val="32"/>
+        </w:rPr>
+        <w:t>8</w:t>
       </w:r>
       <w:r>
         <w:rPr>
@@ -1157,8 +1044,8 @@
           <w:szCs w:val="20"/>
         </w:rPr>
       </w:pPr>
-      <w:bookmarkStart w:id="1" w:name="page3"/>
-      <w:bookmarkEnd w:id="1"/>
+      <w:bookmarkStart w:id="2" w:name="page3"/>
+      <w:bookmarkEnd w:id="2"/>
     </w:p>
     <w:p>
       <w:pPr>
@@ -1337,23 +1224,7 @@
           <w:rFonts w:ascii="Arial" w:eastAsia="Arial" w:hAnsi="Arial" w:cs="Arial"/>
           <w:sz w:val="24"/>
         </w:rPr>
-        <w:t xml:space="preserve"> rules </w:t>
-      </w:r>
-      <w:proofErr w:type="gramStart"/>
-      <w:r>
-        <w:rPr>
-          <w:rFonts w:ascii="Arial" w:eastAsia="Arial" w:hAnsi="Arial" w:cs="Arial"/>
-          <w:sz w:val="24"/>
-        </w:rPr>
-        <w:t>is</w:t>
-      </w:r>
-      <w:proofErr w:type="gramEnd"/>
-      <w:r>
-        <w:rPr>
-          <w:rFonts w:ascii="Arial" w:eastAsia="Arial" w:hAnsi="Arial" w:cs="Arial"/>
-          <w:sz w:val="24"/>
-        </w:rPr>
-        <w:t xml:space="preserve"> simply astonishing. Amongst the most prominent examples of swarm </w:t>
+        <w:t xml:space="preserve"> rules is simply astonishing. Amongst the most prominent examples of swarm </w:t>
       </w:r>
       <w:r>
         <w:rPr>
@@ -1881,8 +1752,8 @@
           <w:szCs w:val="20"/>
         </w:rPr>
       </w:pPr>
-      <w:bookmarkStart w:id="2" w:name="page4"/>
-      <w:bookmarkEnd w:id="2"/>
+      <w:bookmarkStart w:id="3" w:name="page4"/>
+      <w:bookmarkEnd w:id="3"/>
     </w:p>
     <w:p>
       <w:pPr>
@@ -2160,21 +2031,12 @@
           <w:szCs w:val="20"/>
         </w:rPr>
       </w:pPr>
-      <w:proofErr w:type="spellStart"/>
-      <w:r>
-        <w:rPr>
-          <w:rFonts w:ascii="Arial" w:eastAsia="Arial" w:hAnsi="Arial" w:cs="Arial"/>
-          <w:sz w:val="24"/>
-        </w:rPr>
-        <w:t>struct</w:t>
-      </w:r>
-      <w:proofErr w:type="spellEnd"/>
-      <w:r>
-        <w:rPr>
-          <w:rFonts w:ascii="Arial" w:eastAsia="Arial" w:hAnsi="Arial" w:cs="Arial"/>
-          <w:sz w:val="24"/>
-        </w:rPr>
-        <w:t xml:space="preserve"> </w:t>
+      <w:r>
+        <w:rPr>
+          <w:rFonts w:ascii="Arial" w:eastAsia="Arial" w:hAnsi="Arial" w:cs="Arial"/>
+          <w:sz w:val="24"/>
+        </w:rPr>
+        <w:t xml:space="preserve">struct </w:t>
       </w:r>
       <w:proofErr w:type="spellStart"/>
       <w:proofErr w:type="gramStart"/>
@@ -2605,21 +2467,12 @@
           <w:szCs w:val="20"/>
         </w:rPr>
       </w:pPr>
-      <w:proofErr w:type="spellStart"/>
-      <w:r>
-        <w:rPr>
-          <w:rFonts w:ascii="Arial" w:eastAsia="Arial" w:hAnsi="Arial" w:cs="Arial"/>
-          <w:sz w:val="24"/>
-        </w:rPr>
-        <w:t>typedef</w:t>
-      </w:r>
-      <w:proofErr w:type="spellEnd"/>
-      <w:r>
-        <w:rPr>
-          <w:rFonts w:ascii="Arial" w:eastAsia="Arial" w:hAnsi="Arial" w:cs="Arial"/>
-          <w:sz w:val="24"/>
-        </w:rPr>
-        <w:t xml:space="preserve"> </w:t>
+      <w:r>
+        <w:rPr>
+          <w:rFonts w:ascii="Arial" w:eastAsia="Arial" w:hAnsi="Arial" w:cs="Arial"/>
+          <w:sz w:val="24"/>
+        </w:rPr>
+        <w:t xml:space="preserve">typedef </w:t>
       </w:r>
       <w:proofErr w:type="spellStart"/>
       <w:proofErr w:type="gramStart"/>
@@ -2958,8 +2811,8 @@
           <w:szCs w:val="20"/>
         </w:rPr>
       </w:pPr>
-      <w:bookmarkStart w:id="3" w:name="page5"/>
-      <w:bookmarkEnd w:id="3"/>
+      <w:bookmarkStart w:id="4" w:name="page5"/>
+      <w:bookmarkEnd w:id="4"/>
     </w:p>
     <w:p>
       <w:pPr>
@@ -3042,7 +2895,7 @@
           <w:szCs w:val="20"/>
         </w:rPr>
         <w:drawing>
-          <wp:anchor distT="0" distB="0" distL="114300" distR="114300" simplePos="0" relativeHeight="251650048" behindDoc="1" locked="0" layoutInCell="0" allowOverlap="1" wp14:anchorId="0A2ACC02" wp14:editId="26E1178F">
+          <wp:anchor distT="0" distB="0" distL="114300" distR="114300" simplePos="0" relativeHeight="251650048" behindDoc="1" locked="0" layoutInCell="0" allowOverlap="1" wp14:anchorId="21981133" wp14:editId="61D8993B">
             <wp:simplePos x="0" y="0"/>
             <wp:positionH relativeFrom="column">
               <wp:posOffset>720090</wp:posOffset>
@@ -3346,7 +3199,7 @@
           <w:szCs w:val="20"/>
         </w:rPr>
         <w:drawing>
-          <wp:anchor distT="0" distB="0" distL="114300" distR="114300" simplePos="0" relativeHeight="251651072" behindDoc="1" locked="0" layoutInCell="0" allowOverlap="1" wp14:anchorId="24519095" wp14:editId="6824707B">
+          <wp:anchor distT="0" distB="0" distL="114300" distR="114300" simplePos="0" relativeHeight="251651072" behindDoc="1" locked="0" layoutInCell="0" allowOverlap="1" wp14:anchorId="4D7B661E" wp14:editId="12096624">
             <wp:simplePos x="0" y="0"/>
             <wp:positionH relativeFrom="column">
               <wp:posOffset>3043555</wp:posOffset>
@@ -3594,7 +3447,7 @@
           <w:szCs w:val="20"/>
         </w:rPr>
         <w:drawing>
-          <wp:anchor distT="0" distB="0" distL="114300" distR="114300" simplePos="0" relativeHeight="251652096" behindDoc="1" locked="0" layoutInCell="0" allowOverlap="1" wp14:anchorId="58FBFC0B" wp14:editId="56011846">
+          <wp:anchor distT="0" distB="0" distL="114300" distR="114300" simplePos="0" relativeHeight="251652096" behindDoc="1" locked="0" layoutInCell="0" allowOverlap="1" wp14:anchorId="0DA0335F" wp14:editId="55DF7124">
             <wp:simplePos x="0" y="0"/>
             <wp:positionH relativeFrom="column">
               <wp:posOffset>720090</wp:posOffset>
@@ -3958,8 +3811,8 @@
           <w:szCs w:val="20"/>
         </w:rPr>
       </w:pPr>
-      <w:bookmarkStart w:id="4" w:name="page6"/>
-      <w:bookmarkEnd w:id="4"/>
+      <w:bookmarkStart w:id="5" w:name="page6"/>
+      <w:bookmarkEnd w:id="5"/>
     </w:p>
     <w:p>
       <w:pPr>
@@ -4158,7 +4011,7 @@
           <w:sz w:val="32"/>
           <w:szCs w:val="24"/>
         </w:rPr>
-        <w:t>2.3</w:t>
+        <w:t>2.</w:t>
       </w:r>
       <w:r>
         <w:rPr>
@@ -4167,139 +4020,7 @@
           <w:sz w:val="32"/>
           <w:szCs w:val="24"/>
         </w:rPr>
-        <w:tab/>
-        <w:t>Predators</w:t>
-      </w:r>
-    </w:p>
-    <w:p>
-      <w:pPr>
-        <w:spacing w:line="153" w:lineRule="exact"/>
-        <w:rPr>
-          <w:sz w:val="24"/>
-          <w:szCs w:val="20"/>
-        </w:rPr>
-      </w:pPr>
-    </w:p>
-    <w:p>
-      <w:pPr>
-        <w:spacing w:line="274" w:lineRule="auto"/>
-        <w:ind w:left="1080" w:right="1120"/>
-        <w:jc w:val="both"/>
-        <w:rPr>
-          <w:sz w:val="24"/>
-          <w:szCs w:val="20"/>
-        </w:rPr>
-      </w:pPr>
-      <w:r>
-        <w:rPr>
-          <w:rFonts w:ascii="Arial" w:eastAsia="Arial" w:hAnsi="Arial" w:cs="Arial"/>
-          <w:sz w:val="24"/>
-          <w:szCs w:val="21"/>
-        </w:rPr>
-        <w:t xml:space="preserve">Predators were added to make the simulation more dynamic. They are modelled the same way </w:t>
-      </w:r>
-      <w:proofErr w:type="spellStart"/>
-      <w:r>
-        <w:rPr>
-          <w:rFonts w:ascii="Arial" w:eastAsia="Arial" w:hAnsi="Arial" w:cs="Arial"/>
-          <w:sz w:val="24"/>
-          <w:szCs w:val="21"/>
-        </w:rPr>
-        <w:t>boids</w:t>
-      </w:r>
-      <w:proofErr w:type="spellEnd"/>
-      <w:r>
-        <w:rPr>
-          <w:rFonts w:ascii="Arial" w:eastAsia="Arial" w:hAnsi="Arial" w:cs="Arial"/>
-          <w:sz w:val="24"/>
-          <w:szCs w:val="21"/>
-        </w:rPr>
-        <w:t xml:space="preserve"> are, but interact diﬀerently with each other and with </w:t>
-      </w:r>
-      <w:proofErr w:type="spellStart"/>
-      <w:r>
-        <w:rPr>
-          <w:rFonts w:ascii="Arial" w:eastAsia="Arial" w:hAnsi="Arial" w:cs="Arial"/>
-          <w:sz w:val="24"/>
-          <w:szCs w:val="21"/>
-        </w:rPr>
-        <w:t>boids</w:t>
-      </w:r>
-      <w:proofErr w:type="spellEnd"/>
-      <w:r>
-        <w:rPr>
-          <w:rFonts w:ascii="Arial" w:eastAsia="Arial" w:hAnsi="Arial" w:cs="Arial"/>
-          <w:sz w:val="24"/>
-          <w:szCs w:val="21"/>
-        </w:rPr>
-        <w:t xml:space="preserve">: A predator tends to avoid other predators and tries to get close to </w:t>
-      </w:r>
-      <w:proofErr w:type="spellStart"/>
-      <w:r>
-        <w:rPr>
-          <w:rFonts w:ascii="Arial" w:eastAsia="Arial" w:hAnsi="Arial" w:cs="Arial"/>
-          <w:sz w:val="24"/>
-          <w:szCs w:val="21"/>
-        </w:rPr>
-        <w:t>boids</w:t>
-      </w:r>
-      <w:proofErr w:type="spellEnd"/>
-      <w:r>
-        <w:rPr>
-          <w:rFonts w:ascii="Arial" w:eastAsia="Arial" w:hAnsi="Arial" w:cs="Arial"/>
-          <w:sz w:val="24"/>
-          <w:szCs w:val="21"/>
-        </w:rPr>
-        <w:t xml:space="preserve">, which, on the other hand, are trained to evade predators and, if a predator gets too close, steer in the opposite direction to maximize the distance between the attacker and themselves. In our model, predators never actually catch </w:t>
-      </w:r>
-      <w:proofErr w:type="spellStart"/>
-      <w:r>
-        <w:rPr>
-          <w:rFonts w:ascii="Arial" w:eastAsia="Arial" w:hAnsi="Arial" w:cs="Arial"/>
-          <w:sz w:val="24"/>
-          <w:szCs w:val="21"/>
-        </w:rPr>
-        <w:t>boids</w:t>
-      </w:r>
-      <w:proofErr w:type="spellEnd"/>
-      <w:r>
-        <w:rPr>
-          <w:rFonts w:ascii="Arial" w:eastAsia="Arial" w:hAnsi="Arial" w:cs="Arial"/>
-          <w:sz w:val="24"/>
-          <w:szCs w:val="21"/>
-        </w:rPr>
-        <w:t>, since there is no collision detection.</w:t>
-      </w:r>
-    </w:p>
-    <w:p>
-      <w:pPr>
-        <w:spacing w:line="264" w:lineRule="exact"/>
-        <w:rPr>
-          <w:sz w:val="24"/>
-          <w:szCs w:val="20"/>
-        </w:rPr>
-      </w:pPr>
-    </w:p>
-    <w:p>
-      <w:pPr>
-        <w:tabs>
-          <w:tab w:val="left" w:pos="1660"/>
-        </w:tabs>
-        <w:ind w:left="1080"/>
-        <w:rPr>
-          <w:b/>
-          <w:sz w:val="24"/>
-          <w:szCs w:val="20"/>
-        </w:rPr>
-      </w:pPr>
-      <w:r>
-        <w:rPr>
-          <w:rFonts w:ascii="Arial" w:eastAsia="Arial" w:hAnsi="Arial" w:cs="Arial"/>
-          <w:b/>
-          <w:sz w:val="32"/>
-          <w:szCs w:val="24"/>
-        </w:rPr>
-        <w:t>2.4</w:t>
+        <w:t>3</w:t>
       </w:r>
       <w:r>
         <w:rPr>
@@ -4353,25 +4074,7 @@
           <w:sz w:val="24"/>
           <w:szCs w:val="21"/>
         </w:rPr>
-        <w:t xml:space="preserve">nected: Left wraps around to Right, </w:t>
-      </w:r>
-      <w:proofErr w:type="gramStart"/>
-      <w:r>
-        <w:rPr>
-          <w:rFonts w:ascii="Arial" w:eastAsia="Arial" w:hAnsi="Arial" w:cs="Arial"/>
-          <w:sz w:val="24"/>
-          <w:szCs w:val="21"/>
-        </w:rPr>
-        <w:t>Up</w:t>
-      </w:r>
-      <w:proofErr w:type="gramEnd"/>
-      <w:r>
-        <w:rPr>
-          <w:rFonts w:ascii="Arial" w:eastAsia="Arial" w:hAnsi="Arial" w:cs="Arial"/>
-          <w:sz w:val="24"/>
-          <w:szCs w:val="21"/>
-        </w:rPr>
-        <w:t xml:space="preserve"> to Down, Front to Back. Because no </w:t>
+        <w:t xml:space="preserve">nected: Left wraps around to Right, Up to Down, Front to Back. Because no </w:t>
       </w:r>
       <w:proofErr w:type="spellStart"/>
       <w:r>
@@ -4489,8 +4192,8 @@
           <w:szCs w:val="20"/>
         </w:rPr>
       </w:pPr>
-      <w:bookmarkStart w:id="5" w:name="page7"/>
-      <w:bookmarkEnd w:id="5"/>
+      <w:bookmarkStart w:id="6" w:name="page7"/>
+      <w:bookmarkEnd w:id="6"/>
     </w:p>
     <w:p>
       <w:pPr>
@@ -4530,533 +4233,14 @@
     </w:p>
     <w:p>
       <w:pPr>
-        <w:numPr>
-          <w:ilvl w:val="0"/>
-          <w:numId w:val="3"/>
-        </w:numPr>
-        <w:tabs>
-          <w:tab w:val="left" w:pos="1540"/>
-        </w:tabs>
-        <w:ind w:left="1540" w:hanging="464"/>
-        <w:rPr>
-          <w:rFonts w:ascii="Arial" w:eastAsia="Arial" w:hAnsi="Arial" w:cs="Arial"/>
-          <w:b/>
-          <w:sz w:val="36"/>
-          <w:szCs w:val="29"/>
-        </w:rPr>
-      </w:pPr>
-      <w:r>
-        <w:rPr>
-          <w:rFonts w:ascii="Arial" w:eastAsia="Arial" w:hAnsi="Arial" w:cs="Arial"/>
-          <w:b/>
-          <w:sz w:val="36"/>
-          <w:szCs w:val="29"/>
-        </w:rPr>
-        <w:t>Serial implementation</w:t>
-      </w:r>
-    </w:p>
-    <w:p>
-      <w:pPr>
-        <w:spacing w:line="211" w:lineRule="exact"/>
-        <w:rPr>
-          <w:sz w:val="20"/>
-          <w:szCs w:val="20"/>
-        </w:rPr>
-      </w:pPr>
-    </w:p>
-    <w:p>
-      <w:pPr>
-        <w:spacing w:line="269" w:lineRule="auto"/>
-        <w:ind w:left="1080" w:right="1120"/>
-        <w:jc w:val="both"/>
-        <w:rPr>
-          <w:sz w:val="20"/>
-          <w:szCs w:val="20"/>
-        </w:rPr>
-      </w:pPr>
-      <w:r>
-        <w:rPr>
-          <w:rFonts w:ascii="Arial" w:eastAsia="Arial" w:hAnsi="Arial" w:cs="Arial"/>
-          <w:sz w:val="21"/>
-          <w:szCs w:val="21"/>
-        </w:rPr>
-        <w:t xml:space="preserve">Our earliest prototype, written in C, made it clear we needed operator over-loading, mainly to work with three-dimensional vectors, so we chose C++ for our programming language. C++11 allows us to use many advanced language features like extended for-loops, </w:t>
-      </w:r>
-      <w:proofErr w:type="spellStart"/>
-      <w:r>
-        <w:rPr>
-          <w:rFonts w:ascii="Arial" w:eastAsia="Arial" w:hAnsi="Arial" w:cs="Arial"/>
-          <w:sz w:val="21"/>
-          <w:szCs w:val="21"/>
-        </w:rPr>
-        <w:t>enum</w:t>
-      </w:r>
-      <w:proofErr w:type="spellEnd"/>
-      <w:r>
-        <w:rPr>
-          <w:rFonts w:ascii="Arial" w:eastAsia="Arial" w:hAnsi="Arial" w:cs="Arial"/>
-          <w:sz w:val="21"/>
-          <w:szCs w:val="21"/>
-        </w:rPr>
-        <w:t xml:space="preserve"> classes for better </w:t>
-      </w:r>
-      <w:proofErr w:type="spellStart"/>
-      <w:r>
-        <w:rPr>
-          <w:rFonts w:ascii="Arial" w:eastAsia="Arial" w:hAnsi="Arial" w:cs="Arial"/>
-          <w:sz w:val="21"/>
-          <w:szCs w:val="21"/>
-        </w:rPr>
-        <w:t>readabil-ity</w:t>
-      </w:r>
-      <w:proofErr w:type="spellEnd"/>
-      <w:r>
-        <w:rPr>
-          <w:rFonts w:ascii="Arial" w:eastAsia="Arial" w:hAnsi="Arial" w:cs="Arial"/>
-          <w:sz w:val="21"/>
-          <w:szCs w:val="21"/>
-        </w:rPr>
-        <w:t xml:space="preserve"> and anonymous lambda functions to encapsulate common tasks inside of functions. As for libraries, we use Boost C++ Libraries for parsing of command line parameters and SFML for visualising the data.</w:t>
-      </w:r>
-    </w:p>
-    <w:p>
-      <w:pPr>
-        <w:spacing w:line="4" w:lineRule="exact"/>
-        <w:rPr>
-          <w:sz w:val="20"/>
-          <w:szCs w:val="20"/>
-        </w:rPr>
-      </w:pPr>
-    </w:p>
-    <w:p>
-      <w:pPr>
-        <w:spacing w:line="257" w:lineRule="auto"/>
-        <w:ind w:left="1080" w:right="1120" w:firstLine="339"/>
-        <w:jc w:val="both"/>
-        <w:rPr>
-          <w:sz w:val="20"/>
-          <w:szCs w:val="20"/>
-        </w:rPr>
-      </w:pPr>
-      <w:r>
-        <w:rPr>
-          <w:rFonts w:ascii="Arial" w:eastAsia="Arial" w:hAnsi="Arial" w:cs="Arial"/>
-        </w:rPr>
-        <w:t xml:space="preserve">We built </w:t>
-      </w:r>
-      <w:proofErr w:type="spellStart"/>
-      <w:r>
-        <w:rPr>
-          <w:rFonts w:ascii="Arial" w:eastAsia="Arial" w:hAnsi="Arial" w:cs="Arial"/>
-        </w:rPr>
-        <w:t>seperate</w:t>
-      </w:r>
-      <w:proofErr w:type="spellEnd"/>
-      <w:r>
-        <w:rPr>
-          <w:rFonts w:ascii="Arial" w:eastAsia="Arial" w:hAnsi="Arial" w:cs="Arial"/>
-        </w:rPr>
-        <w:t xml:space="preserve"> programs for producing the data and for consuming the data. This was done because we knew we only had to parallelise the actual simulation, not the visualisation. For initialisation, we populated our world with </w:t>
-      </w:r>
-      <w:proofErr w:type="spellStart"/>
-      <w:r>
-        <w:rPr>
-          <w:rFonts w:ascii="Arial" w:eastAsia="Arial" w:hAnsi="Arial" w:cs="Arial"/>
-        </w:rPr>
-        <w:t>boids</w:t>
-      </w:r>
-      <w:proofErr w:type="spellEnd"/>
-      <w:r>
-        <w:rPr>
-          <w:rFonts w:ascii="Arial" w:eastAsia="Arial" w:hAnsi="Arial" w:cs="Arial"/>
-        </w:rPr>
-        <w:t xml:space="preserve"> generated with pseudo random position and velocity. To allow easier testing and to ensure each process in the parallel version would always generate the same data during initialisation, we seed </w:t>
-      </w:r>
-      <w:proofErr w:type="spellStart"/>
-      <w:r>
-        <w:rPr>
-          <w:rFonts w:ascii="Arial" w:eastAsia="Arial" w:hAnsi="Arial" w:cs="Arial"/>
-        </w:rPr>
-        <w:t>srand</w:t>
-      </w:r>
-      <w:proofErr w:type="spellEnd"/>
-      <w:r>
-        <w:rPr>
-          <w:rFonts w:ascii="Arial" w:eastAsia="Arial" w:hAnsi="Arial" w:cs="Arial"/>
-        </w:rPr>
-        <w:t xml:space="preserve"> with a constant.</w:t>
-      </w:r>
-    </w:p>
-    <w:p>
-      <w:pPr>
-        <w:spacing w:line="1" w:lineRule="exact"/>
-        <w:rPr>
-          <w:sz w:val="20"/>
-          <w:szCs w:val="20"/>
-        </w:rPr>
-      </w:pPr>
-    </w:p>
-    <w:p>
-      <w:pPr>
-        <w:spacing w:line="257" w:lineRule="auto"/>
-        <w:ind w:left="1080" w:right="1120" w:firstLine="339"/>
-        <w:jc w:val="both"/>
-        <w:rPr>
-          <w:sz w:val="20"/>
-          <w:szCs w:val="20"/>
-        </w:rPr>
-      </w:pPr>
-      <w:r>
-        <w:rPr>
-          <w:rFonts w:ascii="Arial" w:eastAsia="Arial" w:hAnsi="Arial" w:cs="Arial"/>
-        </w:rPr>
-        <w:t xml:space="preserve">After initialisation the main simulation loop begins: In each iteration, forces for all </w:t>
-      </w:r>
-      <w:proofErr w:type="spellStart"/>
-      <w:r>
-        <w:rPr>
-          <w:rFonts w:ascii="Arial" w:eastAsia="Arial" w:hAnsi="Arial" w:cs="Arial"/>
-        </w:rPr>
-        <w:t>boids</w:t>
-      </w:r>
-      <w:proofErr w:type="spellEnd"/>
-      <w:r>
-        <w:rPr>
-          <w:rFonts w:ascii="Arial" w:eastAsia="Arial" w:hAnsi="Arial" w:cs="Arial"/>
-        </w:rPr>
-        <w:t xml:space="preserve"> and all predators are calculated, new positions are de-</w:t>
-      </w:r>
-      <w:proofErr w:type="spellStart"/>
-      <w:r>
-        <w:rPr>
-          <w:rFonts w:ascii="Arial" w:eastAsia="Arial" w:hAnsi="Arial" w:cs="Arial"/>
-        </w:rPr>
-        <w:t>termined</w:t>
-      </w:r>
-      <w:proofErr w:type="spellEnd"/>
-      <w:r>
-        <w:rPr>
-          <w:rFonts w:ascii="Arial" w:eastAsia="Arial" w:hAnsi="Arial" w:cs="Arial"/>
-        </w:rPr>
-        <w:t xml:space="preserve"> - based on the forces calculated previously - and the new data is written to disk.</w:t>
-      </w:r>
-    </w:p>
-    <w:p>
-      <w:pPr>
-        <w:spacing w:line="274" w:lineRule="auto"/>
-        <w:ind w:left="1080" w:right="1120" w:firstLine="339"/>
-        <w:jc w:val="both"/>
-        <w:rPr>
-          <w:sz w:val="20"/>
-          <w:szCs w:val="20"/>
-        </w:rPr>
-      </w:pPr>
-      <w:r>
-        <w:rPr>
-          <w:rFonts w:ascii="Arial" w:eastAsia="Arial" w:hAnsi="Arial" w:cs="Arial"/>
-          <w:sz w:val="21"/>
-          <w:szCs w:val="21"/>
-        </w:rPr>
-        <w:t xml:space="preserve">To fully implement and create our idea, we had to change our calculate </w:t>
-      </w:r>
-      <w:proofErr w:type="gramStart"/>
-      <w:r>
-        <w:rPr>
-          <w:rFonts w:ascii="Arial" w:eastAsia="Arial" w:hAnsi="Arial" w:cs="Arial"/>
-          <w:sz w:val="21"/>
-          <w:szCs w:val="21"/>
-        </w:rPr>
-        <w:t>Diﬀerence(</w:t>
-      </w:r>
-      <w:proofErr w:type="gramEnd"/>
-      <w:r>
-        <w:rPr>
-          <w:rFonts w:ascii="Arial" w:eastAsia="Arial" w:hAnsi="Arial" w:cs="Arial"/>
-          <w:sz w:val="21"/>
-          <w:szCs w:val="21"/>
-        </w:rPr>
-        <w:t xml:space="preserve">) function that is used to calculate a diﬀerence vector between two </w:t>
-      </w:r>
-      <w:proofErr w:type="spellStart"/>
-      <w:r>
-        <w:rPr>
-          <w:rFonts w:ascii="Arial" w:eastAsia="Arial" w:hAnsi="Arial" w:cs="Arial"/>
-          <w:sz w:val="21"/>
-          <w:szCs w:val="21"/>
-        </w:rPr>
-        <w:t>boids’</w:t>
-      </w:r>
-      <w:proofErr w:type="spellEnd"/>
-      <w:r>
-        <w:rPr>
-          <w:rFonts w:ascii="Arial" w:eastAsia="Arial" w:hAnsi="Arial" w:cs="Arial"/>
-          <w:sz w:val="21"/>
-          <w:szCs w:val="21"/>
-        </w:rPr>
-        <w:t xml:space="preserve"> positions. Starting oﬀ, we used a simple vector subtraction to calculate the distance between two </w:t>
-      </w:r>
-      <w:proofErr w:type="spellStart"/>
-      <w:r>
-        <w:rPr>
-          <w:rFonts w:ascii="Arial" w:eastAsia="Arial" w:hAnsi="Arial" w:cs="Arial"/>
-          <w:sz w:val="21"/>
-          <w:szCs w:val="21"/>
-        </w:rPr>
-        <w:t>boids</w:t>
-      </w:r>
-      <w:proofErr w:type="spellEnd"/>
-      <w:r>
-        <w:rPr>
-          <w:rFonts w:ascii="Arial" w:eastAsia="Arial" w:hAnsi="Arial" w:cs="Arial"/>
-          <w:sz w:val="21"/>
-          <w:szCs w:val="21"/>
-        </w:rPr>
-        <w:t>. Obviously this behaviour is diﬀerent from the behaviour we originally wanted to create in our model, so we had to redo this function. Our new, more complicated version fixed this discrepancy, but introduced a performance loss by more than factor two.</w:t>
-      </w:r>
-    </w:p>
-    <w:p>
-      <w:pPr>
-        <w:tabs>
-          <w:tab w:val="left" w:pos="1660"/>
-        </w:tabs>
-        <w:rPr>
-          <w:sz w:val="20"/>
-          <w:szCs w:val="20"/>
-        </w:rPr>
-      </w:pPr>
-    </w:p>
-    <w:p>
-      <w:pPr>
-        <w:tabs>
-          <w:tab w:val="left" w:pos="1660"/>
-        </w:tabs>
-        <w:rPr>
-          <w:sz w:val="20"/>
-          <w:szCs w:val="20"/>
-        </w:rPr>
-      </w:pPr>
-    </w:p>
-    <w:p>
-      <w:pPr>
-        <w:tabs>
-          <w:tab w:val="left" w:pos="1660"/>
-        </w:tabs>
-        <w:rPr>
-          <w:sz w:val="20"/>
-          <w:szCs w:val="20"/>
-        </w:rPr>
-      </w:pPr>
-    </w:p>
-    <w:p>
-      <w:pPr>
-        <w:tabs>
-          <w:tab w:val="left" w:pos="1660"/>
-        </w:tabs>
-        <w:rPr>
-          <w:sz w:val="20"/>
-          <w:szCs w:val="20"/>
-        </w:rPr>
-      </w:pPr>
-    </w:p>
-    <w:p>
-      <w:pPr>
-        <w:tabs>
-          <w:tab w:val="left" w:pos="1660"/>
-        </w:tabs>
-        <w:rPr>
-          <w:sz w:val="20"/>
-          <w:szCs w:val="20"/>
-        </w:rPr>
-      </w:pPr>
-    </w:p>
-    <w:p>
-      <w:pPr>
-        <w:tabs>
-          <w:tab w:val="left" w:pos="1660"/>
-        </w:tabs>
-        <w:rPr>
-          <w:sz w:val="20"/>
-          <w:szCs w:val="20"/>
-        </w:rPr>
-      </w:pPr>
-    </w:p>
-    <w:p>
-      <w:pPr>
-        <w:tabs>
-          <w:tab w:val="left" w:pos="1660"/>
-        </w:tabs>
-        <w:rPr>
-          <w:sz w:val="20"/>
-          <w:szCs w:val="20"/>
-        </w:rPr>
-      </w:pPr>
-    </w:p>
-    <w:p>
-      <w:pPr>
-        <w:tabs>
-          <w:tab w:val="left" w:pos="1660"/>
-        </w:tabs>
-        <w:rPr>
-          <w:sz w:val="20"/>
-          <w:szCs w:val="20"/>
-        </w:rPr>
-      </w:pPr>
-    </w:p>
-    <w:p>
-      <w:pPr>
-        <w:tabs>
-          <w:tab w:val="left" w:pos="1660"/>
-        </w:tabs>
-        <w:rPr>
-          <w:sz w:val="20"/>
-          <w:szCs w:val="20"/>
-        </w:rPr>
-      </w:pPr>
-    </w:p>
-    <w:p>
-      <w:pPr>
-        <w:tabs>
-          <w:tab w:val="left" w:pos="1660"/>
-        </w:tabs>
-        <w:rPr>
-          <w:sz w:val="20"/>
-          <w:szCs w:val="20"/>
-        </w:rPr>
-      </w:pPr>
-    </w:p>
-    <w:p>
-      <w:pPr>
-        <w:tabs>
-          <w:tab w:val="left" w:pos="1660"/>
-        </w:tabs>
-        <w:rPr>
-          <w:sz w:val="20"/>
-          <w:szCs w:val="20"/>
-        </w:rPr>
-      </w:pPr>
-    </w:p>
-    <w:p>
-      <w:pPr>
-        <w:tabs>
-          <w:tab w:val="left" w:pos="1660"/>
-        </w:tabs>
-        <w:rPr>
-          <w:sz w:val="20"/>
-          <w:szCs w:val="20"/>
-        </w:rPr>
-      </w:pPr>
-    </w:p>
-    <w:p>
-      <w:pPr>
-        <w:tabs>
-          <w:tab w:val="left" w:pos="1660"/>
-        </w:tabs>
-        <w:rPr>
-          <w:sz w:val="20"/>
-          <w:szCs w:val="20"/>
-        </w:rPr>
-      </w:pPr>
-    </w:p>
-    <w:p>
-      <w:pPr>
-        <w:tabs>
-          <w:tab w:val="left" w:pos="1660"/>
-        </w:tabs>
-        <w:rPr>
-          <w:sz w:val="20"/>
-          <w:szCs w:val="20"/>
-        </w:rPr>
-      </w:pPr>
-    </w:p>
-    <w:p>
-      <w:pPr>
-        <w:tabs>
-          <w:tab w:val="left" w:pos="1660"/>
-        </w:tabs>
-        <w:rPr>
-          <w:sz w:val="20"/>
-          <w:szCs w:val="20"/>
-        </w:rPr>
-      </w:pPr>
-    </w:p>
-    <w:p>
-      <w:pPr>
-        <w:tabs>
-          <w:tab w:val="left" w:pos="1660"/>
-        </w:tabs>
-        <w:rPr>
-          <w:sz w:val="20"/>
-          <w:szCs w:val="20"/>
-        </w:rPr>
-      </w:pPr>
-    </w:p>
-    <w:p>
-      <w:pPr>
-        <w:tabs>
-          <w:tab w:val="left" w:pos="1660"/>
-        </w:tabs>
-        <w:rPr>
-          <w:sz w:val="20"/>
-          <w:szCs w:val="20"/>
-        </w:rPr>
-      </w:pPr>
-    </w:p>
-    <w:p>
-      <w:pPr>
-        <w:tabs>
-          <w:tab w:val="left" w:pos="1660"/>
-        </w:tabs>
-        <w:rPr>
-          <w:sz w:val="20"/>
-          <w:szCs w:val="20"/>
-        </w:rPr>
-      </w:pPr>
-    </w:p>
-    <w:p>
-      <w:pPr>
-        <w:ind w:right="40"/>
-        <w:jc w:val="center"/>
-        <w:rPr>
-          <w:sz w:val="20"/>
-          <w:szCs w:val="20"/>
-        </w:rPr>
-        <w:sectPr>
-          <w:type w:val="continuous"/>
-          <w:pgSz w:w="12240" w:h="15840"/>
-          <w:pgMar w:top="1440" w:right="1440" w:bottom="1440" w:left="1440" w:header="0" w:footer="0" w:gutter="0"/>
-          <w:cols w:space="720" w:equalWidth="0">
-            <w:col w:w="9360"/>
-          </w:cols>
-        </w:sectPr>
-      </w:pPr>
-      <w:r>
-        <w:rPr>
-          <w:rFonts w:ascii="Arial" w:eastAsia="Arial" w:hAnsi="Arial" w:cs="Arial"/>
-          <w:sz w:val="21"/>
-          <w:szCs w:val="21"/>
-        </w:rPr>
-        <w:t>7</w:t>
-      </w:r>
-    </w:p>
-    <w:p>
-      <w:pPr>
-        <w:spacing w:line="200" w:lineRule="exact"/>
-        <w:rPr>
-          <w:sz w:val="20"/>
-          <w:szCs w:val="20"/>
-        </w:rPr>
-      </w:pPr>
-      <w:bookmarkStart w:id="6" w:name="page8"/>
-      <w:bookmarkEnd w:id="6"/>
-    </w:p>
-    <w:p>
-      <w:pPr>
-        <w:spacing w:line="200" w:lineRule="exact"/>
-        <w:rPr>
-          <w:sz w:val="20"/>
-          <w:szCs w:val="20"/>
-        </w:rPr>
-      </w:pPr>
+        <w:spacing w:line="200" w:lineRule="exact"/>
+        <w:rPr>
+          <w:sz w:val="20"/>
+          <w:szCs w:val="20"/>
+        </w:rPr>
+      </w:pPr>
+      <w:bookmarkStart w:id="7" w:name="page8"/>
+      <w:bookmarkEnd w:id="7"/>
     </w:p>
     <w:p>
       <w:pPr>
@@ -5104,7 +4288,7 @@
           <w:sz w:val="32"/>
           <w:szCs w:val="24"/>
         </w:rPr>
-        <w:t>3.1</w:t>
+        <w:t>3</w:t>
       </w:r>
       <w:r>
         <w:rPr>
@@ -5114,8 +4298,19 @@
           <w:szCs w:val="24"/>
         </w:rPr>
         <w:tab/>
-        <w:t>Runtime behaviour</w:t>
-      </w:r>
+        <w:t xml:space="preserve">Runtime </w:t>
+      </w:r>
+      <w:proofErr w:type="gramStart"/>
+      <w:r>
+        <w:rPr>
+          <w:rFonts w:ascii="Arial" w:eastAsia="Arial" w:hAnsi="Arial" w:cs="Arial"/>
+          <w:b/>
+          <w:sz w:val="32"/>
+          <w:szCs w:val="24"/>
+        </w:rPr>
+        <w:t>behaviour</w:t>
+      </w:r>
+      <w:proofErr w:type="gramEnd"/>
     </w:p>
     <w:p>
       <w:pPr>
@@ -5142,7 +4337,25 @@
           <w:sz w:val="21"/>
           <w:szCs w:val="21"/>
         </w:rPr>
-        <w:t>The underlying algorithm is of complexity O(n</w:t>
+        <w:t xml:space="preserve">The underlying algorithm is of complexity </w:t>
+      </w:r>
+      <w:proofErr w:type="gramStart"/>
+      <w:r>
+        <w:rPr>
+          <w:rFonts w:ascii="Arial" w:eastAsia="Arial" w:hAnsi="Arial" w:cs="Arial"/>
+          <w:sz w:val="21"/>
+          <w:szCs w:val="21"/>
+        </w:rPr>
+        <w:t>O(</w:t>
+      </w:r>
+      <w:proofErr w:type="gramEnd"/>
+      <w:r>
+        <w:rPr>
+          <w:rFonts w:ascii="Arial" w:eastAsia="Arial" w:hAnsi="Arial" w:cs="Arial"/>
+          <w:sz w:val="21"/>
+          <w:szCs w:val="21"/>
+        </w:rPr>
+        <w:t>n</w:t>
       </w:r>
       <w:r>
         <w:rPr>
@@ -5159,60 +4372,7 @@
           <w:sz w:val="21"/>
           <w:szCs w:val="21"/>
         </w:rPr>
-        <w:t xml:space="preserve">). Because we also added predators, our new complexity for n </w:t>
-      </w:r>
-      <w:proofErr w:type="spellStart"/>
-      <w:r>
-        <w:rPr>
-          <w:rFonts w:ascii="Arial" w:eastAsia="Arial" w:hAnsi="Arial" w:cs="Arial"/>
-          <w:sz w:val="21"/>
-          <w:szCs w:val="21"/>
-        </w:rPr>
-        <w:t>boids</w:t>
-      </w:r>
-      <w:proofErr w:type="spellEnd"/>
-      <w:r>
-        <w:rPr>
-          <w:rFonts w:ascii="Arial" w:eastAsia="Arial" w:hAnsi="Arial" w:cs="Arial"/>
-          <w:sz w:val="21"/>
-          <w:szCs w:val="21"/>
-        </w:rPr>
-        <w:t xml:space="preserve"> and m predators is </w:t>
-      </w:r>
-      <w:proofErr w:type="gramStart"/>
-      <w:r>
-        <w:rPr>
-          <w:rFonts w:ascii="Arial" w:eastAsia="Arial" w:hAnsi="Arial" w:cs="Arial"/>
-          <w:sz w:val="21"/>
-          <w:szCs w:val="21"/>
-        </w:rPr>
-        <w:t>O(</w:t>
-      </w:r>
-      <w:proofErr w:type="gramEnd"/>
-      <w:r>
-        <w:rPr>
-          <w:rFonts w:ascii="Arial" w:eastAsia="Arial" w:hAnsi="Arial" w:cs="Arial"/>
-          <w:sz w:val="21"/>
-          <w:szCs w:val="21"/>
-        </w:rPr>
-        <w:t>(n + m)</w:t>
-      </w:r>
-      <w:r>
-        <w:rPr>
-          <w:rFonts w:ascii="Arial" w:eastAsia="Arial" w:hAnsi="Arial" w:cs="Arial"/>
-          <w:sz w:val="30"/>
-          <w:szCs w:val="30"/>
-          <w:vertAlign w:val="superscript"/>
-        </w:rPr>
-        <w:t>2</w:t>
-      </w:r>
-      <w:r>
-        <w:rPr>
-          <w:rFonts w:ascii="Arial" w:eastAsia="Arial" w:hAnsi="Arial" w:cs="Arial"/>
-          <w:sz w:val="21"/>
-          <w:szCs w:val="21"/>
-        </w:rPr>
-        <w:t>).</w:t>
+        <w:t>)..</w:t>
       </w:r>
     </w:p>
     <w:p>
@@ -5254,7 +4414,7 @@
           <w:szCs w:val="20"/>
         </w:rPr>
         <w:drawing>
-          <wp:anchor distT="0" distB="0" distL="114300" distR="114300" simplePos="0" relativeHeight="251653120" behindDoc="1" locked="0" layoutInCell="0" allowOverlap="1" wp14:anchorId="030D0CF3" wp14:editId="26B67FC0">
+          <wp:anchor distT="0" distB="0" distL="114300" distR="114300" simplePos="0" relativeHeight="251653120" behindDoc="1" locked="0" layoutInCell="0" allowOverlap="1" wp14:anchorId="780463AB" wp14:editId="5B707F0C">
             <wp:simplePos x="0" y="0"/>
             <wp:positionH relativeFrom="column">
               <wp:posOffset>1217295</wp:posOffset>
@@ -5971,11 +5131,8 @@
           <w:sz w:val="36"/>
           <w:szCs w:val="20"/>
         </w:rPr>
-        <w:lastRenderedPageBreak/>
         <w:t>REFERENCES</w:t>
       </w:r>
-      <w:bookmarkStart w:id="7" w:name="_GoBack"/>
-      <w:bookmarkEnd w:id="7"/>
     </w:p>
     <w:p>
       <w:pPr>
@@ -6265,7 +5422,7 @@
 </file>
 
 <file path=word/numbering.xml><?xml version="1.0" encoding="utf-8"?>
-<w:numbering xmlns:wpc="http://schemas.microsoft.com/office/word/2010/wordprocessingCanvas" xmlns:cx="http://schemas.microsoft.com/office/drawing/2014/chartex" xmlns:cx1="http://schemas.microsoft.com/office/drawing/2015/9/8/chartex" xmlns:mc="http://schemas.openxmlformats.org/markup-compatibility/2006" xmlns:o="urn:schemas-microsoft-com:office:office" xmlns:r="http://schemas.openxmlformats.org/officeDocument/2006/relationships" xmlns:m="http://schemas.openxmlformats.org/officeDocument/2006/math" xmlns:v="urn:schemas-microsoft-com:vml" xmlns:wp14="http://schemas.microsoft.com/office/word/2010/wordprocessingDrawing" xmlns:wp="http://schemas.openxmlformats.org/drawingml/2006/wordprocessingDrawing" xmlns:w10="urn:schemas-microsoft-com:office:word" xmlns:w="http://schemas.openxmlformats.org/wordprocessingml/2006/main" xmlns:w14="http://schemas.microsoft.com/office/word/2010/wordml" xmlns:w15="http://schemas.microsoft.com/office/word/2012/wordml" xmlns:w16se="http://schemas.microsoft.com/office/word/2015/wordml/symex" xmlns:wpg="http://schemas.microsoft.com/office/word/2010/wordprocessingGroup" xmlns:wpi="http://schemas.microsoft.com/office/word/2010/wordprocessingInk" xmlns:wne="http://schemas.microsoft.com/office/word/2006/wordml" xmlns:wps="http://schemas.microsoft.com/office/word/2010/wordprocessingShape" mc:Ignorable="w14 w15 w16se wp14">
+<w:numbering xmlns:wpc="http://schemas.microsoft.com/office/word/2010/wordprocessingCanvas" xmlns:cx="http://schemas.microsoft.com/office/drawing/2014/chartex" xmlns:cx1="http://schemas.microsoft.com/office/drawing/2015/9/8/chartex" xmlns:cx2="http://schemas.microsoft.com/office/drawing/2015/10/21/chartex" xmlns:cx3="http://schemas.microsoft.com/office/drawing/2016/5/9/chartex" xmlns:cx4="http://schemas.microsoft.com/office/drawing/2016/5/10/chartex" xmlns:cx5="http://schemas.microsoft.com/office/drawing/2016/5/11/chartex" xmlns:cx6="http://schemas.microsoft.com/office/drawing/2016/5/12/chartex" xmlns:cx7="http://schemas.microsoft.com/office/drawing/2016/5/13/chartex" xmlns:cx8="http://schemas.microsoft.com/office/drawing/2016/5/14/chartex" xmlns:mc="http://schemas.openxmlformats.org/markup-compatibility/2006" xmlns:aink="http://schemas.microsoft.com/office/drawing/2016/ink" xmlns:am3d="http://schemas.microsoft.com/office/drawing/2017/model3d" xmlns:o="urn:schemas-microsoft-com:office:office" xmlns:r="http://schemas.openxmlformats.org/officeDocument/2006/relationships" xmlns:m="http://schemas.openxmlformats.org/officeDocument/2006/math" xmlns:v="urn:schemas-microsoft-com:vml" xmlns:wp14="http://schemas.microsoft.com/office/word/2010/wordprocessingDrawing" xmlns:wp="http://schemas.openxmlformats.org/drawingml/2006/wordprocessingDrawing" xmlns:w10="urn:schemas-microsoft-com:office:word" xmlns:w="http://schemas.openxmlformats.org/wordprocessingml/2006/main" xmlns:w14="http://schemas.microsoft.com/office/word/2010/wordml" xmlns:w15="http://schemas.microsoft.com/office/word/2012/wordml" xmlns:w16cid="http://schemas.microsoft.com/office/word/2016/wordml/cid" xmlns:w16se="http://schemas.microsoft.com/office/word/2015/wordml/symex" xmlns:wpg="http://schemas.microsoft.com/office/word/2010/wordprocessingGroup" xmlns:wpi="http://schemas.microsoft.com/office/word/2010/wordprocessingInk" xmlns:wne="http://schemas.microsoft.com/office/word/2006/wordml" xmlns:wps="http://schemas.microsoft.com/office/word/2010/wordprocessingShape" mc:Ignorable="w14 w15 w16se w16cid wp14">
   <w:abstractNum w:abstractNumId="0" w15:restartNumberingAfterBreak="0">
     <w:nsid w:val="0216231B"/>
     <w:multiLevelType w:val="hybridMultilevel"/>
@@ -7204,7 +6361,7 @@
 </file>
 
 <file path=word/styles.xml><?xml version="1.0" encoding="utf-8"?>
-<w:styles xmlns:mc="http://schemas.openxmlformats.org/markup-compatibility/2006" xmlns:r="http://schemas.openxmlformats.org/officeDocument/2006/relationships" xmlns:w="http://schemas.openxmlformats.org/wordprocessingml/2006/main" xmlns:w14="http://schemas.microsoft.com/office/word/2010/wordml" xmlns:w15="http://schemas.microsoft.com/office/word/2012/wordml" xmlns:w16se="http://schemas.microsoft.com/office/word/2015/wordml/symex" mc:Ignorable="w14 w15 w16se">
+<w:styles xmlns:mc="http://schemas.openxmlformats.org/markup-compatibility/2006" xmlns:r="http://schemas.openxmlformats.org/officeDocument/2006/relationships" xmlns:w="http://schemas.openxmlformats.org/wordprocessingml/2006/main" xmlns:w14="http://schemas.microsoft.com/office/word/2010/wordml" xmlns:w15="http://schemas.microsoft.com/office/word/2012/wordml" xmlns:w16cid="http://schemas.microsoft.com/office/word/2016/wordml/cid" xmlns:w16se="http://schemas.microsoft.com/office/word/2015/wordml/symex" mc:Ignorable="w14 w15 w16se w16cid">
   <w:docDefaults>
     <w:rPrDefault>
       <w:rPr>
@@ -7216,7 +6373,7 @@
     </w:rPrDefault>
     <w:pPrDefault/>
   </w:docDefaults>
-  <w:latentStyles w:defLockedState="0" w:defUIPriority="99" w:defSemiHidden="0" w:defUnhideWhenUsed="0" w:defQFormat="0" w:count="371">
+  <w:latentStyles w:defLockedState="0" w:defUIPriority="99" w:defSemiHidden="0" w:defUnhideWhenUsed="0" w:defQFormat="0" w:count="375">
     <w:lsdException w:name="Normal" w:uiPriority="0" w:qFormat="1"/>
     <w:lsdException w:name="heading 1" w:uiPriority="9" w:qFormat="1"/>
     <w:lsdException w:name="heading 2" w:semiHidden="1" w:uiPriority="9" w:unhideWhenUsed="1" w:qFormat="1"/>
@@ -7322,7 +6479,6 @@
     <w:lsdException w:name="HTML Sample" w:semiHidden="1" w:unhideWhenUsed="1"/>
     <w:lsdException w:name="HTML Typewriter" w:semiHidden="1" w:unhideWhenUsed="1"/>
     <w:lsdException w:name="HTML Variable" w:semiHidden="1" w:unhideWhenUsed="1"/>
-    <w:lsdException w:name="Normal Table" w:semiHidden="1" w:unhideWhenUsed="1"/>
     <w:lsdException w:name="annotation subject" w:semiHidden="1" w:unhideWhenUsed="1"/>
     <w:lsdException w:name="No List" w:semiHidden="1" w:unhideWhenUsed="1"/>
     <w:lsdException w:name="Outline List 1" w:semiHidden="1" w:unhideWhenUsed="1"/>
@@ -7366,10 +6522,8 @@
     <w:lsdException w:name="Table Elegant" w:semiHidden="1" w:unhideWhenUsed="1"/>
     <w:lsdException w:name="Table Professional" w:semiHidden="1" w:unhideWhenUsed="1"/>
     <w:lsdException w:name="Table Subtle 1" w:semiHidden="1" w:unhideWhenUsed="1"/>
-    <w:lsdException w:name="Table Subtle 2" w:semiHidden="1" w:unhideWhenUsed="1"/>
     <w:lsdException w:name="Table Web 1" w:semiHidden="1" w:unhideWhenUsed="1"/>
     <w:lsdException w:name="Table Web 2" w:semiHidden="1" w:unhideWhenUsed="1"/>
-    <w:lsdException w:name="Table Web 3" w:semiHidden="1" w:unhideWhenUsed="1"/>
     <w:lsdException w:name="Balloon Text" w:semiHidden="1" w:unhideWhenUsed="1"/>
     <w:lsdException w:name="Table Grid" w:uiPriority="59"/>
     <w:lsdException w:name="Table Theme" w:semiHidden="1" w:unhideWhenUsed="1"/>
@@ -7588,6 +6742,10 @@
     <w:lsdException w:name="List Table 5 Dark Accent 6" w:uiPriority="50"/>
     <w:lsdException w:name="List Table 6 Colorful Accent 6" w:uiPriority="51"/>
     <w:lsdException w:name="List Table 7 Colorful Accent 6" w:uiPriority="52"/>
+    <w:lsdException w:name="Mention" w:semiHidden="1" w:unhideWhenUsed="1"/>
+    <w:lsdException w:name="Smart Hyperlink" w:semiHidden="1" w:unhideWhenUsed="1"/>
+    <w:lsdException w:name="Hashtag" w:semiHidden="1" w:unhideWhenUsed="1"/>
+    <w:lsdException w:name="Unresolved Mention" w:semiHidden="1" w:unhideWhenUsed="1"/>
   </w:latentStyles>
   <w:style w:type="paragraph" w:default="1" w:styleId="Normal">
     <w:name w:val="Normal"/>
@@ -7923,7 +7081,7 @@
 </file>
 
 <file path=customXml/itemProps1.xml><?xml version="1.0" encoding="utf-8"?>
-<ds:datastoreItem xmlns:ds="http://schemas.openxmlformats.org/officeDocument/2006/customXml" ds:itemID="{BB5573E6-A769-4DBE-8E3E-146638B4CC95}">
+<ds:datastoreItem xmlns:ds="http://schemas.openxmlformats.org/officeDocument/2006/customXml" ds:itemID="{03758EB3-4DB6-4F9A-82EC-8D97C4B74EF6}">
   <ds:schemaRefs>
     <ds:schemaRef ds:uri="http://schemas.openxmlformats.org/officeDocument/2006/bibliography"/>
   </ds:schemaRefs>

</xml_diff>